<commit_message>
Final Domain Model, Updated Use cases and Organized use cases in drafts folder
</commit_message>
<xml_diff>
--- a/Documents/Project-code-v0.1.docx
+++ b/Documents/Project-code-v0.1.docx
@@ -478,57 +478,206 @@
     <w:p>
       <w:pPr>
         <w:jc w:val="center"/>
-      </w:pPr>
-    </w:p>
-    <w:p>
-      <w:pPr>
-        <w:jc w:val="center"/>
-      </w:pPr>
-    </w:p>
-    <w:p>
-      <w:pPr>
-        <w:jc w:val="center"/>
-      </w:pPr>
-    </w:p>
-    <w:p>
-      <w:pPr>
-        <w:jc w:val="center"/>
-      </w:pPr>
-    </w:p>
-    <w:p>
-      <w:r>
+        <w:rPr>
+          <w:lang w:val="el-GR"/>
+        </w:rPr>
+      </w:pPr>
+    </w:p>
+    <w:p>
+      <w:pPr>
+        <w:jc w:val="center"/>
+        <w:rPr>
+          <w:lang w:val="el-GR"/>
+        </w:rPr>
+      </w:pPr>
+    </w:p>
+    <w:p>
+      <w:pPr>
+        <w:jc w:val="center"/>
+        <w:rPr>
+          <w:lang w:val="el-GR"/>
+        </w:rPr>
+      </w:pPr>
+    </w:p>
+    <w:p>
+      <w:pPr>
+        <w:jc w:val="center"/>
+        <w:rPr>
+          <w:lang w:val="el-GR"/>
+        </w:rPr>
+      </w:pPr>
+    </w:p>
+    <w:p>
+      <w:pPr>
+        <w:rPr>
+          <w:lang w:val="el-GR"/>
+        </w:rPr>
+      </w:pPr>
+      <w:r>
+        <w:rPr>
+          <w:lang w:val="el-GR"/>
+        </w:rPr>
         <w:tab/>
       </w:r>
       <w:r>
+        <w:rPr>
+          <w:lang w:val="el-GR"/>
+        </w:rPr>
         <w:tab/>
       </w:r>
       <w:r>
+        <w:rPr>
+          <w:lang w:val="el-GR"/>
+        </w:rPr>
         <w:tab/>
       </w:r>
       <w:r>
+        <w:rPr>
+          <w:lang w:val="el-GR"/>
+        </w:rPr>
         <w:tab/>
       </w:r>
     </w:p>
-    <w:p/>
-    <w:p/>
-    <w:p/>
-    <w:p/>
-    <w:p/>
-    <w:p/>
-    <w:p/>
-    <w:p/>
-    <w:p/>
-    <w:p/>
-    <w:p/>
-    <w:p/>
-    <w:p/>
-    <w:p/>
-    <w:p/>
-    <w:p/>
-    <w:p/>
-    <w:p/>
-    <w:p/>
-    <w:p/>
+    <w:p>
+      <w:pPr>
+        <w:rPr>
+          <w:lang w:val="el-GR"/>
+        </w:rPr>
+      </w:pPr>
+    </w:p>
+    <w:p>
+      <w:pPr>
+        <w:rPr>
+          <w:lang w:val="el-GR"/>
+        </w:rPr>
+      </w:pPr>
+    </w:p>
+    <w:p>
+      <w:pPr>
+        <w:rPr>
+          <w:lang w:val="el-GR"/>
+        </w:rPr>
+      </w:pPr>
+    </w:p>
+    <w:p>
+      <w:pPr>
+        <w:rPr>
+          <w:lang w:val="el-GR"/>
+        </w:rPr>
+      </w:pPr>
+    </w:p>
+    <w:p>
+      <w:pPr>
+        <w:rPr>
+          <w:lang w:val="el-GR"/>
+        </w:rPr>
+      </w:pPr>
+    </w:p>
+    <w:p>
+      <w:pPr>
+        <w:rPr>
+          <w:lang w:val="el-GR"/>
+        </w:rPr>
+      </w:pPr>
+    </w:p>
+    <w:p>
+      <w:pPr>
+        <w:rPr>
+          <w:lang w:val="el-GR"/>
+        </w:rPr>
+      </w:pPr>
+    </w:p>
+    <w:p>
+      <w:pPr>
+        <w:rPr>
+          <w:lang w:val="el-GR"/>
+        </w:rPr>
+      </w:pPr>
+    </w:p>
+    <w:p>
+      <w:pPr>
+        <w:rPr>
+          <w:lang w:val="el-GR"/>
+        </w:rPr>
+      </w:pPr>
+    </w:p>
+    <w:p>
+      <w:pPr>
+        <w:rPr>
+          <w:lang w:val="el-GR"/>
+        </w:rPr>
+      </w:pPr>
+    </w:p>
+    <w:p>
+      <w:pPr>
+        <w:rPr>
+          <w:lang w:val="el-GR"/>
+        </w:rPr>
+      </w:pPr>
+    </w:p>
+    <w:p>
+      <w:pPr>
+        <w:rPr>
+          <w:lang w:val="el-GR"/>
+        </w:rPr>
+      </w:pPr>
+    </w:p>
+    <w:p>
+      <w:pPr>
+        <w:rPr>
+          <w:lang w:val="el-GR"/>
+        </w:rPr>
+      </w:pPr>
+    </w:p>
+    <w:p>
+      <w:pPr>
+        <w:rPr>
+          <w:lang w:val="el-GR"/>
+        </w:rPr>
+      </w:pPr>
+    </w:p>
+    <w:p>
+      <w:pPr>
+        <w:rPr>
+          <w:lang w:val="el-GR"/>
+        </w:rPr>
+      </w:pPr>
+    </w:p>
+    <w:p>
+      <w:pPr>
+        <w:rPr>
+          <w:lang w:val="el-GR"/>
+        </w:rPr>
+      </w:pPr>
+    </w:p>
+    <w:p>
+      <w:pPr>
+        <w:rPr>
+          <w:lang w:val="el-GR"/>
+        </w:rPr>
+      </w:pPr>
+    </w:p>
+    <w:p>
+      <w:pPr>
+        <w:rPr>
+          <w:lang w:val="el-GR"/>
+        </w:rPr>
+      </w:pPr>
+    </w:p>
+    <w:p>
+      <w:pPr>
+        <w:rPr>
+          <w:lang w:val="el-GR"/>
+        </w:rPr>
+      </w:pPr>
+    </w:p>
+    <w:p>
+      <w:pPr>
+        <w:rPr>
+          <w:lang w:val="el-GR"/>
+        </w:rPr>
+      </w:pPr>
+    </w:p>
     <w:p>
       <w:pPr>
         <w:rPr>
@@ -557,123 +706,288 @@
       </w:pPr>
     </w:p>
     <w:p>
-      <w:pPr>
-        <w:rPr>
-          <w:lang w:val="el-GR"/>
-        </w:rPr>
-      </w:pPr>
-    </w:p>
-    <w:p>
-      <w:pPr>
-        <w:rPr>
-          <w:lang w:val="el-GR"/>
-        </w:rPr>
-      </w:pPr>
-    </w:p>
-    <w:p>
-      <w:pPr>
-        <w:rPr>
-          <w:lang w:val="el-GR"/>
-        </w:rPr>
-      </w:pPr>
-    </w:p>
-    <w:p>
-      <w:pPr>
-        <w:rPr>
-          <w:lang w:val="el-GR"/>
-        </w:rPr>
-      </w:pPr>
-    </w:p>
-    <w:p>
-      <w:pPr>
-        <w:rPr>
-          <w:lang w:val="el-GR"/>
-        </w:rPr>
-      </w:pPr>
-    </w:p>
-    <w:p>
-      <w:pPr>
-        <w:rPr>
-          <w:lang w:val="el-GR"/>
-        </w:rPr>
-      </w:pPr>
-    </w:p>
-    <w:p>
-      <w:pPr>
-        <w:rPr>
-          <w:lang w:val="el-GR"/>
-        </w:rPr>
-      </w:pPr>
-    </w:p>
-    <w:p>
-      <w:pPr>
-        <w:rPr>
-          <w:lang w:val="el-GR"/>
-        </w:rPr>
-      </w:pPr>
-    </w:p>
-    <w:p>
-      <w:pPr>
-        <w:rPr>
-          <w:lang w:val="el-GR"/>
-        </w:rPr>
-      </w:pPr>
-    </w:p>
-    <w:p>
-      <w:pPr>
-        <w:rPr>
-          <w:lang w:val="el-GR"/>
-        </w:rPr>
-      </w:pPr>
-    </w:p>
-    <w:p>
-      <w:pPr>
-        <w:rPr>
-          <w:lang w:val="el-GR"/>
-        </w:rPr>
-      </w:pPr>
-    </w:p>
-    <w:p>
-      <w:pPr>
-        <w:rPr>
-          <w:lang w:val="el-GR"/>
-        </w:rPr>
-      </w:pPr>
-    </w:p>
-    <w:p>
-      <w:pPr>
-        <w:rPr>
-          <w:lang w:val="el-GR"/>
-        </w:rPr>
-      </w:pPr>
-    </w:p>
-    <w:p>
-      <w:pPr>
-        <w:rPr>
-          <w:lang w:val="el-GR"/>
-        </w:rPr>
-      </w:pPr>
-    </w:p>
-    <w:p>
-      <w:pPr>
-        <w:rPr>
-          <w:lang w:val="el-GR"/>
-        </w:rPr>
-      </w:pPr>
-    </w:p>
-    <w:p>
-      <w:pPr>
-        <w:rPr>
-          <w:lang w:val="el-GR"/>
-        </w:rPr>
-      </w:pPr>
-    </w:p>
-    <w:p>
-      <w:pPr>
-        <w:rPr>
-          <w:lang w:val="el-GR"/>
-        </w:rPr>
-      </w:pPr>
+      <w:hyperlink r:id="rId5" w:history="1">
+        <w:r>
+          <w:rPr>
+            <w:rStyle w:val="-"/>
+          </w:rPr>
+          <w:t>SoftEngProject2021/Documents/</w:t>
+        </w:r>
+        <w:proofErr w:type="spellStart"/>
+        <w:r>
+          <w:rPr>
+            <w:rStyle w:val="-"/>
+          </w:rPr>
+          <w:t>PandaemonInitialGUI</w:t>
+        </w:r>
+        <w:proofErr w:type="spellEnd"/>
+        <w:r>
+          <w:rPr>
+            <w:rStyle w:val="-"/>
+          </w:rPr>
+          <w:t>/</w:t>
+        </w:r>
+        <w:proofErr w:type="spellStart"/>
+        <w:r>
+          <w:rPr>
+            <w:rStyle w:val="-"/>
+          </w:rPr>
+          <w:t>Pandaemon</w:t>
+        </w:r>
+        <w:proofErr w:type="spellEnd"/>
+        <w:r>
+          <w:rPr>
+            <w:rStyle w:val="-"/>
+          </w:rPr>
+          <w:t xml:space="preserve"> at main · </w:t>
+        </w:r>
+        <w:proofErr w:type="spellStart"/>
+        <w:r>
+          <w:rPr>
+            <w:rStyle w:val="-"/>
+          </w:rPr>
+          <w:t>johnsart</w:t>
+        </w:r>
+        <w:proofErr w:type="spellEnd"/>
+        <w:r>
+          <w:rPr>
+            <w:rStyle w:val="-"/>
+          </w:rPr>
+          <w:t>/SoftEngProject2021 (github.com)</w:t>
+        </w:r>
+      </w:hyperlink>
+      <w:r>
+        <w:t xml:space="preserve"> .</w:t>
+      </w:r>
+    </w:p>
+    <w:p/>
+    <w:p>
+      <w:pPr>
+        <w:rPr>
+          <w:lang w:val="el-GR"/>
+        </w:rPr>
+      </w:pPr>
+      <w:r>
+        <w:rPr>
+          <w:lang w:val="el-GR"/>
+        </w:rPr>
+        <w:t xml:space="preserve">Παρατίθενται μερικά </w:t>
+      </w:r>
+      <w:r>
+        <w:t>screenshots</w:t>
+      </w:r>
+      <w:r>
+        <w:rPr>
+          <w:lang w:val="el-GR"/>
+        </w:rPr>
+        <w:t xml:space="preserve"> </w:t>
+      </w:r>
+      <w:r>
+        <w:rPr>
+          <w:lang w:val="el-GR"/>
+        </w:rPr>
+        <w:t xml:space="preserve">του </w:t>
+      </w:r>
+      <w:r>
+        <w:t>GUI</w:t>
+      </w:r>
+      <w:r>
+        <w:rPr>
+          <w:lang w:val="el-GR"/>
+        </w:rPr>
+        <w:t xml:space="preserve"> </w:t>
+      </w:r>
+      <w:r>
+        <w:rPr>
+          <w:lang w:val="el-GR"/>
+        </w:rPr>
+        <w:t>(σε αρχική κυρίως φάση, με έμφαση με λειτουργικότητα) .</w:t>
+      </w:r>
+    </w:p>
+    <w:p>
+      <w:pPr>
+        <w:rPr>
+          <w:lang w:val="el-GR"/>
+        </w:rPr>
+      </w:pPr>
+      <w:r>
+        <w:rPr>
+          <w:lang w:val="el-GR"/>
+        </w:rPr>
+        <w:drawing>
+          <wp:anchor distT="0" distB="0" distL="114300" distR="114300" simplePos="0" relativeHeight="251658240" behindDoc="0" locked="0" layoutInCell="1" allowOverlap="1" wp14:anchorId="5611CF37" wp14:editId="4DC5F45C">
+            <wp:simplePos x="0" y="0"/>
+            <wp:positionH relativeFrom="margin">
+              <wp:posOffset>3406140</wp:posOffset>
+            </wp:positionH>
+            <wp:positionV relativeFrom="margin">
+              <wp:posOffset>1899920</wp:posOffset>
+            </wp:positionV>
+            <wp:extent cx="2406650" cy="5103495"/>
+            <wp:effectExtent l="0" t="0" r="0" b="1905"/>
+            <wp:wrapSquare wrapText="bothSides"/>
+            <wp:docPr id="4" name="Εικόνα 4"/>
+            <wp:cNvGraphicFramePr>
+              <a:graphicFrameLocks xmlns:a="http://schemas.openxmlformats.org/drawingml/2006/main" noChangeAspect="1"/>
+            </wp:cNvGraphicFramePr>
+            <a:graphic xmlns:a="http://schemas.openxmlformats.org/drawingml/2006/main">
+              <a:graphicData uri="http://schemas.openxmlformats.org/drawingml/2006/picture">
+                <pic:pic xmlns:pic="http://schemas.openxmlformats.org/drawingml/2006/picture">
+                  <pic:nvPicPr>
+                    <pic:cNvPr id="1" name=""/>
+                    <pic:cNvPicPr/>
+                  </pic:nvPicPr>
+                  <pic:blipFill>
+                    <a:blip r:embed="rId6">
+                      <a:extLst>
+                        <a:ext uri="{28A0092B-C50C-407E-A947-70E740481C1C}">
+                          <a14:useLocalDpi xmlns:a14="http://schemas.microsoft.com/office/drawing/2010/main" val="0"/>
+                        </a:ext>
+                      </a:extLst>
+                    </a:blip>
+                    <a:stretch>
+                      <a:fillRect/>
+                    </a:stretch>
+                  </pic:blipFill>
+                  <pic:spPr>
+                    <a:xfrm>
+                      <a:off x="0" y="0"/>
+                      <a:ext cx="2406650" cy="5103495"/>
+                    </a:xfrm>
+                    <a:prstGeom prst="rect">
+                      <a:avLst/>
+                    </a:prstGeom>
+                  </pic:spPr>
+                </pic:pic>
+              </a:graphicData>
+            </a:graphic>
+          </wp:anchor>
+        </w:drawing>
+      </w:r>
+    </w:p>
+    <w:p>
+      <w:pPr>
+        <w:rPr>
+          <w:lang w:val="el-GR"/>
+        </w:rPr>
+      </w:pPr>
+      <w:r>
+        <w:rPr>
+          <w:lang w:val="el-GR"/>
+        </w:rPr>
+        <w:drawing>
+          <wp:inline distT="0" distB="0" distL="0" distR="0" wp14:anchorId="1BA0B0AC" wp14:editId="4F76736D">
+            <wp:extent cx="2352151" cy="5096786"/>
+            <wp:effectExtent l="0" t="0" r="0" b="8890"/>
+            <wp:docPr id="2" name="Εικόνα 2"/>
+            <wp:cNvGraphicFramePr>
+              <a:graphicFrameLocks xmlns:a="http://schemas.openxmlformats.org/drawingml/2006/main" noChangeAspect="1"/>
+            </wp:cNvGraphicFramePr>
+            <a:graphic xmlns:a="http://schemas.openxmlformats.org/drawingml/2006/main">
+              <a:graphicData uri="http://schemas.openxmlformats.org/drawingml/2006/picture">
+                <pic:pic xmlns:pic="http://schemas.openxmlformats.org/drawingml/2006/picture">
+                  <pic:nvPicPr>
+                    <pic:cNvPr id="1" name=""/>
+                    <pic:cNvPicPr/>
+                  </pic:nvPicPr>
+                  <pic:blipFill>
+                    <a:blip r:embed="rId7"/>
+                    <a:stretch>
+                      <a:fillRect/>
+                    </a:stretch>
+                  </pic:blipFill>
+                  <pic:spPr>
+                    <a:xfrm>
+                      <a:off x="0" y="0"/>
+                      <a:ext cx="2361210" cy="5116415"/>
+                    </a:xfrm>
+                    <a:prstGeom prst="rect">
+                      <a:avLst/>
+                    </a:prstGeom>
+                  </pic:spPr>
+                </pic:pic>
+              </a:graphicData>
+            </a:graphic>
+          </wp:inline>
+        </w:drawing>
+      </w:r>
+    </w:p>
+    <w:p>
+      <w:pPr>
+        <w:rPr>
+          <w:lang w:val="el-GR"/>
+        </w:rPr>
+      </w:pPr>
+    </w:p>
+    <w:p>
+      <w:pPr>
+        <w:rPr>
+          <w:lang w:val="el-GR"/>
+        </w:rPr>
+      </w:pPr>
+    </w:p>
+    <w:p>
+      <w:pPr>
+        <w:rPr>
+          <w:lang w:val="el-GR"/>
+        </w:rPr>
+      </w:pPr>
+    </w:p>
+    <w:p>
+      <w:pPr>
+        <w:rPr>
+          <w:lang w:val="el-GR"/>
+        </w:rPr>
+      </w:pPr>
+    </w:p>
+    <w:p>
+      <w:pPr>
+        <w:jc w:val="center"/>
+        <w:rPr>
+          <w:lang w:val="el-GR"/>
+        </w:rPr>
+      </w:pPr>
+      <w:r>
+        <w:rPr>
+          <w:lang w:val="el-GR"/>
+        </w:rPr>
+        <w:lastRenderedPageBreak/>
+        <w:drawing>
+          <wp:inline distT="0" distB="0" distL="0" distR="0" wp14:anchorId="30175167" wp14:editId="18F90FAB">
+            <wp:extent cx="2534863" cy="5414838"/>
+            <wp:effectExtent l="0" t="0" r="0" b="0"/>
+            <wp:docPr id="5" name="Εικόνα 5"/>
+            <wp:cNvGraphicFramePr>
+              <a:graphicFrameLocks xmlns:a="http://schemas.openxmlformats.org/drawingml/2006/main" noChangeAspect="1"/>
+            </wp:cNvGraphicFramePr>
+            <a:graphic xmlns:a="http://schemas.openxmlformats.org/drawingml/2006/main">
+              <a:graphicData uri="http://schemas.openxmlformats.org/drawingml/2006/picture">
+                <pic:pic xmlns:pic="http://schemas.openxmlformats.org/drawingml/2006/picture">
+                  <pic:nvPicPr>
+                    <pic:cNvPr id="1" name=""/>
+                    <pic:cNvPicPr/>
+                  </pic:nvPicPr>
+                  <pic:blipFill>
+                    <a:blip r:embed="rId8"/>
+                    <a:stretch>
+                      <a:fillRect/>
+                    </a:stretch>
+                  </pic:blipFill>
+                  <pic:spPr>
+                    <a:xfrm>
+                      <a:off x="0" y="0"/>
+                      <a:ext cx="2549223" cy="5445514"/>
+                    </a:xfrm>
+                    <a:prstGeom prst="rect">
+                      <a:avLst/>
+                    </a:prstGeom>
+                  </pic:spPr>
+                </pic:pic>
+              </a:graphicData>
+            </a:graphic>
+          </wp:inline>
+        </w:drawing>
+      </w:r>
     </w:p>
     <w:p>
       <w:pPr>
@@ -831,7 +1145,7 @@
         </w:rPr>
         <w:t xml:space="preserve"> </w:t>
       </w:r>
-      <w:hyperlink r:id="rId5" w:history="1">
+      <w:hyperlink r:id="rId9" w:history="1">
         <w:r>
           <w:rPr>
             <w:rStyle w:val="-"/>
@@ -931,7 +1245,7 @@
                     </pic:cNvPicPr>
                   </pic:nvPicPr>
                   <pic:blipFill>
-                    <a:blip r:embed="rId6">
+                    <a:blip r:embed="rId10">
                       <a:extLst>
                         <a:ext uri="{28A0092B-C50C-407E-A947-70E740481C1C}">
                           <a14:useLocalDpi xmlns:a14="http://schemas.microsoft.com/office/drawing/2010/main" val="0"/>

</xml_diff>